<commit_message>
lab5 part 2 + pdf
</commit_message>
<xml_diff>
--- a/lab5/Лабораторная работа 5.docx
+++ b/lab5/Лабораторная работа 5.docx
@@ -141,17 +141,20 @@
           <w:sz w:val="20"/>
           <w:szCs w:val="20"/>
         </w:rPr>
-        <w:t xml:space="preserve"> &lt;имя_команды&gt;</w:t>
-      </w:r>
-      <w:r>
-        <w:rPr>
-          <w:rFonts w:ascii="TimesNewRomanPSMT" w:hAnsi="TimesNewRomanPSMT"/>
+        <w:t xml:space="preserve"> &lt;</w:t>
+      </w:r>
+      <w:proofErr w:type="spellStart"/>
+      <w:r>
+        <w:rPr>
+          <w:rFonts w:ascii="TimesNewRomanPSMT" w:hAnsi="TimesNewRomanPSMT"/>
+          <w:b/>
           <w:color w:val="000000"/>
           <w:sz w:val="20"/>
           <w:szCs w:val="20"/>
         </w:rPr>
-        <w:t xml:space="preserve"> или </w:t>
-      </w:r>
+        <w:t>имя_команды</w:t>
+      </w:r>
+      <w:proofErr w:type="spellEnd"/>
       <w:r>
         <w:rPr>
           <w:rFonts w:ascii="TimesNewRomanPSMT" w:hAnsi="TimesNewRomanPSMT"/>
@@ -160,7 +163,48 @@
           <w:sz w:val="20"/>
           <w:szCs w:val="20"/>
         </w:rPr>
-        <w:t>&lt;имя_команды&gt; /?</w:t>
+        <w:t>&gt;</w:t>
+      </w:r>
+      <w:r>
+        <w:rPr>
+          <w:rFonts w:ascii="TimesNewRomanPSMT" w:hAnsi="TimesNewRomanPSMT"/>
+          <w:color w:val="000000"/>
+          <w:sz w:val="20"/>
+          <w:szCs w:val="20"/>
+        </w:rPr>
+        <w:t xml:space="preserve"> или </w:t>
+      </w:r>
+      <w:r>
+        <w:rPr>
+          <w:rFonts w:ascii="TimesNewRomanPSMT" w:hAnsi="TimesNewRomanPSMT"/>
+          <w:b/>
+          <w:color w:val="000000"/>
+          <w:sz w:val="20"/>
+          <w:szCs w:val="20"/>
+        </w:rPr>
+        <w:t>&lt;</w:t>
+      </w:r>
+      <w:proofErr w:type="spellStart"/>
+      <w:r>
+        <w:rPr>
+          <w:rFonts w:ascii="TimesNewRomanPSMT" w:hAnsi="TimesNewRomanPSMT"/>
+          <w:b/>
+          <w:color w:val="000000"/>
+          <w:sz w:val="20"/>
+          <w:szCs w:val="20"/>
+        </w:rPr>
+        <w:t>имя_команды</w:t>
+      </w:r>
+      <w:proofErr w:type="spellEnd"/>
+      <w:r>
+        <w:rPr>
+          <w:rFonts w:ascii="TimesNewRomanPSMT" w:hAnsi="TimesNewRomanPSMT"/>
+          <w:b/>
+          <w:color w:val="000000"/>
+          <w:sz w:val="20"/>
+          <w:szCs w:val="20"/>
+        </w:rPr>
+        <w:t>&gt; /?</w:t>
       </w:r>
       <w:r>
         <w:rPr>
@@ -577,6 +621,7 @@
         </w:rPr>
         <w:br/>
       </w:r>
+      <w:proofErr w:type="spellStart"/>
       <w:r>
         <w:rPr>
           <w:rFonts w:ascii="TimesNewRomanPSMT" w:hAnsi="TimesNewRomanPSMT"/>
@@ -588,6 +633,7 @@
         </w:rPr>
         <w:t>subst</w:t>
       </w:r>
+      <w:proofErr w:type="spellEnd"/>
       <w:r>
         <w:rPr>
           <w:rFonts w:ascii="TimesNewRomanPSMT" w:hAnsi="TimesNewRomanPSMT"/>
@@ -687,6 +733,7 @@
         </w:rPr>
         <w:t xml:space="preserve"> </w:t>
       </w:r>
+      <w:proofErr w:type="spellStart"/>
       <w:r>
         <w:rPr>
           <w:rFonts w:ascii="TimesNewRomanPSMT" w:hAnsi="TimesNewRomanPSMT"/>
@@ -698,6 +745,7 @@
         </w:rPr>
         <w:t>dir</w:t>
       </w:r>
+      <w:proofErr w:type="spellEnd"/>
     </w:p>
     <w:p>
       <w:pPr>
@@ -745,6 +793,7 @@
         </w:rPr>
         <w:br/>
       </w:r>
+      <w:proofErr w:type="spellStart"/>
       <w:r>
         <w:rPr>
           <w:rFonts w:ascii="TimesNewRomanPSMT" w:hAnsi="TimesNewRomanPSMT"/>
@@ -756,6 +805,7 @@
         </w:rPr>
         <w:t>o</w:t>
       </w:r>
+      <w:proofErr w:type="spellEnd"/>
       <w:r>
         <w:rPr>
           <w:rFonts w:ascii="TimesNewRomanPSMT" w:hAnsi="TimesNewRomanPSMT"/>
@@ -819,6 +869,15 @@
           <w:sz w:val="26"/>
           <w:szCs w:val="28"/>
         </w:rPr>
+        <w:t>,</w:t>
+      </w:r>
+      <w:r>
+        <w:rPr>
+          <w:rFonts w:ascii="TimesNewRomanPSMT" w:hAnsi="TimesNewRomanPSMT"/>
+          <w:color w:val="000000"/>
+          <w:sz w:val="26"/>
+          <w:szCs w:val="28"/>
+        </w:rPr>
         <w:t xml:space="preserve"> </w:t>
       </w:r>
       <w:r>
@@ -847,7 +906,7 @@
           <w:sz w:val="26"/>
           <w:szCs w:val="28"/>
         </w:rPr>
-        <w:t xml:space="preserve">811 </w:t>
+        <w:t>811</w:t>
       </w:r>
       <w:r>
         <w:rPr>
@@ -856,6 +915,24 @@
           <w:sz w:val="26"/>
           <w:szCs w:val="28"/>
         </w:rPr>
+        <w:t>,</w:t>
+      </w:r>
+      <w:r>
+        <w:rPr>
+          <w:rFonts w:ascii="TimesNewRomanPSMT" w:hAnsi="TimesNewRomanPSMT"/>
+          <w:color w:val="000000"/>
+          <w:sz w:val="26"/>
+          <w:szCs w:val="28"/>
+        </w:rPr>
+        <w:t xml:space="preserve"> </w:t>
+      </w:r>
+      <w:r>
+        <w:rPr>
+          <w:rFonts w:ascii="TimesNewRomanPSMT" w:hAnsi="TimesNewRomanPSMT"/>
+          <w:color w:val="000000"/>
+          <w:sz w:val="26"/>
+          <w:szCs w:val="28"/>
+        </w:rPr>
         <w:t xml:space="preserve">командой </w:t>
       </w:r>
       <w:r>
@@ -868,6 +945,45 @@
           <w:lang w:val="en-US"/>
         </w:rPr>
         <w:t>md</w:t>
+      </w:r>
+      <w:r>
+        <w:rPr>
+          <w:rFonts w:ascii="TimesNewRomanPSMT" w:hAnsi="TimesNewRomanPSMT"/>
+          <w:b/>
+          <w:color w:val="000000"/>
+          <w:sz w:val="26"/>
+          <w:szCs w:val="28"/>
+        </w:rPr>
+        <w:t xml:space="preserve"> </w:t>
+      </w:r>
+      <w:r>
+        <w:rPr>
+          <w:rFonts w:ascii="TimesNewRomanPSMT" w:hAnsi="TimesNewRomanPSMT"/>
+          <w:color w:val="000000"/>
+          <w:sz w:val="26"/>
+          <w:szCs w:val="28"/>
+        </w:rPr>
+        <w:t>и</w:t>
+      </w:r>
+      <w:r>
+        <w:rPr>
+          <w:rFonts w:ascii="TimesNewRomanPSMT" w:hAnsi="TimesNewRomanPSMT"/>
+          <w:color w:val="000000"/>
+          <w:sz w:val="26"/>
+          <w:szCs w:val="28"/>
+        </w:rPr>
+        <w:t xml:space="preserve"> перейти в него командой </w:t>
+      </w:r>
+      <w:r>
+        <w:rPr>
+          <w:rFonts w:ascii="TimesNewRomanPSMT" w:hAnsi="TimesNewRomanPSMT"/>
+          <w:b/>
+          <w:color w:val="000000"/>
+          <w:sz w:val="26"/>
+          <w:szCs w:val="28"/>
+          <w:lang w:val="en-US"/>
+        </w:rPr>
+        <w:t>cd</w:t>
       </w:r>
     </w:p>
     <w:p>
@@ -1023,6 +1139,15 @@
         </w:rPr>
         <w:t>_5</w:t>
       </w:r>
+      <w:r>
+        <w:rPr>
+          <w:rFonts w:ascii="TimesNewRomanPSMT" w:hAnsi="TimesNewRomanPSMT"/>
+          <w:color w:val="000000"/>
+          <w:sz w:val="28"/>
+          <w:szCs w:val="28"/>
+        </w:rPr>
+        <w:t>, перейти в него</w:t>
+      </w:r>
     </w:p>
     <w:p>
       <w:pPr>
@@ -1049,7 +1174,27 @@
           <w:sz w:val="28"/>
           <w:szCs w:val="28"/>
         </w:rPr>
-        <w:t>Создать в текущем каталоге файл с расширением .txt и именем, соответствующем вашему реальному имени с помо</w:t>
+        <w:t>Создать в текущем каталоге файл с расширением .</w:t>
+      </w:r>
+      <w:proofErr w:type="spellStart"/>
+      <w:r>
+        <w:rPr>
+          <w:rFonts w:ascii="TimesNewRomanPSMT" w:hAnsi="TimesNewRomanPSMT"/>
+          <w:color w:val="000000"/>
+          <w:sz w:val="28"/>
+          <w:szCs w:val="28"/>
+        </w:rPr>
+        <w:t>txt</w:t>
+      </w:r>
+      <w:proofErr w:type="spellEnd"/>
+      <w:r>
+        <w:rPr>
+          <w:rFonts w:ascii="TimesNewRomanPSMT" w:hAnsi="TimesNewRomanPSMT"/>
+          <w:color w:val="000000"/>
+          <w:sz w:val="28"/>
+          <w:szCs w:val="28"/>
+        </w:rPr>
+        <w:t xml:space="preserve"> и именем, соответствующем вашему реальному имени с помо</w:t>
       </w:r>
       <w:r>
         <w:rPr>
@@ -1102,14 +1247,65 @@
         </w:rPr>
         <w:t xml:space="preserve"> </w:t>
       </w:r>
-      <w:r>
-        <w:rPr>
-          <w:rFonts w:ascii="TimesNewRomanPSMT" w:hAnsi="TimesNewRomanPSMT"/>
-          <w:color w:val="000000"/>
-          <w:sz w:val="28"/>
-          <w:szCs w:val="28"/>
-        </w:rPr>
-        <w:t xml:space="preserve">Нажать </w:t>
+      <w:proofErr w:type="spellStart"/>
+      <w:r>
+        <w:rPr>
+          <w:rFonts w:ascii="TimesNewRomanPSMT" w:hAnsi="TimesNewRomanPSMT"/>
+          <w:b/>
+          <w:color w:val="000000"/>
+          <w:sz w:val="28"/>
+          <w:szCs w:val="28"/>
+        </w:rPr>
+        <w:t>имя_файл</w:t>
+      </w:r>
+      <w:proofErr w:type="spellEnd"/>
+      <w:r>
+        <w:rPr>
+          <w:rFonts w:ascii="TimesNewRomanPSMT" w:hAnsi="TimesNewRomanPSMT"/>
+          <w:b/>
+          <w:color w:val="000000"/>
+          <w:sz w:val="28"/>
+          <w:szCs w:val="28"/>
+        </w:rPr>
+        <w:t>.</w:t>
+      </w:r>
+      <w:r>
+        <w:rPr>
+          <w:rFonts w:ascii="TimesNewRomanPSMT" w:hAnsi="TimesNewRomanPSMT"/>
+          <w:b/>
+          <w:color w:val="000000"/>
+          <w:sz w:val="28"/>
+          <w:szCs w:val="28"/>
+          <w:lang w:val="en-US"/>
+        </w:rPr>
+        <w:t>txt</w:t>
+      </w:r>
+      <w:r>
+        <w:rPr>
+          <w:rFonts w:ascii="TimesNewRomanPSMT" w:hAnsi="TimesNewRomanPSMT"/>
+          <w:color w:val="000000"/>
+          <w:sz w:val="28"/>
+          <w:szCs w:val="28"/>
+        </w:rPr>
+        <w:t xml:space="preserve">. </w:t>
+      </w:r>
+      <w:r>
+        <w:rPr>
+          <w:rFonts w:ascii="TimesNewRomanPSMT" w:hAnsi="TimesNewRomanPSMT"/>
+          <w:color w:val="000000"/>
+          <w:sz w:val="28"/>
+          <w:szCs w:val="28"/>
+        </w:rPr>
+        <w:t>Ввести текст, н</w:t>
+      </w:r>
+      <w:r>
+        <w:rPr>
+          <w:rFonts w:ascii="TimesNewRomanPSMT" w:hAnsi="TimesNewRomanPSMT"/>
+          <w:color w:val="000000"/>
+          <w:sz w:val="28"/>
+          <w:szCs w:val="28"/>
+        </w:rPr>
+        <w:t xml:space="preserve">ажать </w:t>
       </w:r>
       <w:r>
         <w:rPr>
@@ -1139,6 +1335,25 @@
           <w:lang w:val="en-US"/>
         </w:rPr>
         <w:t>Z</w:t>
+      </w:r>
+      <w:r>
+        <w:rPr>
+          <w:rFonts w:ascii="TimesNewRomanPSMT" w:hAnsi="TimesNewRomanPSMT"/>
+          <w:color w:val="000000"/>
+          <w:sz w:val="28"/>
+          <w:szCs w:val="28"/>
+        </w:rPr>
+        <w:t xml:space="preserve"> и </w:t>
+      </w:r>
+      <w:r>
+        <w:rPr>
+          <w:rFonts w:ascii="TimesNewRomanPSMT" w:hAnsi="TimesNewRomanPSMT"/>
+          <w:color w:val="000000"/>
+          <w:sz w:val="28"/>
+          <w:szCs w:val="28"/>
+          <w:lang w:val="en-US"/>
+        </w:rPr>
+        <w:t>ENTER</w:t>
       </w:r>
       <w:r>
         <w:rPr>
@@ -1175,7 +1390,36 @@
           <w:sz w:val="28"/>
           <w:szCs w:val="28"/>
         </w:rPr>
-        <w:t>Дописать в файл дату и время</w:t>
+        <w:t xml:space="preserve">Дописать в </w:t>
+      </w:r>
+      <w:proofErr w:type="gramStart"/>
+      <w:r>
+        <w:rPr>
+          <w:rFonts w:ascii="TimesNewRomanPSMT" w:hAnsi="TimesNewRomanPSMT"/>
+          <w:color w:val="000000"/>
+          <w:sz w:val="28"/>
+          <w:szCs w:val="28"/>
+        </w:rPr>
+        <w:t>файл дату и время</w:t>
+      </w:r>
+      <w:r>
+        <w:rPr>
+          <w:rFonts w:ascii="TimesNewRomanPSMT" w:hAnsi="TimesNewRomanPSMT"/>
+          <w:color w:val="000000"/>
+          <w:sz w:val="28"/>
+          <w:szCs w:val="28"/>
+        </w:rPr>
+        <w:t xml:space="preserve"> используя</w:t>
+      </w:r>
+      <w:proofErr w:type="gramEnd"/>
+      <w:r>
+        <w:rPr>
+          <w:rFonts w:ascii="TimesNewRomanPSMT" w:hAnsi="TimesNewRomanPSMT"/>
+          <w:color w:val="000000"/>
+          <w:sz w:val="28"/>
+          <w:szCs w:val="28"/>
+        </w:rPr>
+        <w:t xml:space="preserve"> перенаправление вывода.</w:t>
       </w:r>
     </w:p>
     <w:p>
@@ -1318,7 +1562,40 @@
           <w:szCs w:val="28"/>
           <w:lang w:val="en-US"/>
         </w:rPr>
-        <w:t>cp</w:t>
+        <w:t>c</w:t>
+      </w:r>
+      <w:r>
+        <w:rPr>
+          <w:rFonts w:ascii="TimesNewRomanPSMT" w:hAnsi="TimesNewRomanPSMT"/>
+          <w:b/>
+          <w:color w:val="000000"/>
+          <w:sz w:val="28"/>
+          <w:szCs w:val="28"/>
+          <w:lang w:val="en-US"/>
+        </w:rPr>
+        <w:t>o</w:t>
+      </w:r>
+      <w:r>
+        <w:rPr>
+          <w:rFonts w:ascii="TimesNewRomanPSMT" w:hAnsi="TimesNewRomanPSMT"/>
+          <w:b/>
+          <w:color w:val="000000"/>
+          <w:sz w:val="28"/>
+          <w:szCs w:val="28"/>
+          <w:lang w:val="en-US"/>
+        </w:rPr>
+        <w:t>p</w:t>
+      </w:r>
+      <w:r>
+        <w:rPr>
+          <w:rFonts w:ascii="TimesNewRomanPSMT" w:hAnsi="TimesNewRomanPSMT"/>
+          <w:b/>
+          <w:color w:val="000000"/>
+          <w:sz w:val="28"/>
+          <w:szCs w:val="28"/>
+          <w:lang w:val="en-US"/>
+        </w:rPr>
+        <w:t>y</w:t>
       </w:r>
     </w:p>
     <w:p>
@@ -1554,6 +1831,7 @@
         </w:rPr>
         <w:t xml:space="preserve">путем объединения двух существующих файлов командой </w:t>
       </w:r>
+      <w:proofErr w:type="spellStart"/>
       <w:r>
         <w:rPr>
           <w:rFonts w:ascii="TimesNewRomanPSMT" w:hAnsi="TimesNewRomanPSMT"/>
@@ -1564,6 +1842,7 @@
         </w:rPr>
         <w:t>copy</w:t>
       </w:r>
+      <w:proofErr w:type="spellEnd"/>
     </w:p>
     <w:p>
       <w:pPr>
@@ -1587,6 +1866,7 @@
           <w:sz w:val="28"/>
           <w:szCs w:val="28"/>
         </w:rPr>
+        <w:lastRenderedPageBreak/>
         <w:t xml:space="preserve">Просмотреть структуру каталогов диска </w:t>
       </w:r>
       <w:r>
@@ -1631,7 +1911,44 @@
           <w:sz w:val="28"/>
           <w:szCs w:val="28"/>
         </w:rPr>
-        <w:t xml:space="preserve">Записать структуру каталогов диска О: в файл </w:t>
+        <w:t xml:space="preserve">Записать структуру каталогов </w:t>
+      </w:r>
+      <w:r>
+        <w:rPr>
+          <w:rFonts w:ascii="TimesNewRomanPSMT" w:hAnsi="TimesNewRomanPSMT"/>
+          <w:color w:val="000000"/>
+          <w:sz w:val="28"/>
+          <w:szCs w:val="28"/>
+        </w:rPr>
+        <w:t xml:space="preserve">папки </w:t>
+      </w:r>
+      <w:r>
+        <w:rPr>
+          <w:rFonts w:ascii="TimesNewRomanPSMT" w:hAnsi="TimesNewRomanPSMT"/>
+          <w:color w:val="000000"/>
+          <w:sz w:val="28"/>
+          <w:szCs w:val="28"/>
+          <w:lang w:val="en-US"/>
+        </w:rPr>
+        <w:t>G</w:t>
+      </w:r>
+      <w:r>
+        <w:rPr>
+          <w:rFonts w:ascii="TimesNewRomanPSMT" w:hAnsi="TimesNewRomanPSMT"/>
+          <w:color w:val="000000"/>
+          <w:sz w:val="28"/>
+          <w:szCs w:val="28"/>
+        </w:rPr>
+        <w:t>811</w:t>
+      </w:r>
+      <w:r>
+        <w:rPr>
+          <w:rFonts w:ascii="TimesNewRomanPSMT" w:hAnsi="TimesNewRomanPSMT"/>
+          <w:color w:val="000000"/>
+          <w:sz w:val="28"/>
+          <w:szCs w:val="28"/>
+        </w:rPr>
+        <w:t xml:space="preserve"> в файл </w:t>
       </w:r>
       <w:r>
         <w:rPr>
@@ -1685,7 +2002,6 @@
           <w:sz w:val="28"/>
           <w:szCs w:val="28"/>
         </w:rPr>
-        <w:lastRenderedPageBreak/>
         <w:t>Пригласить преподавателя для проверки</w:t>
       </w:r>
     </w:p>
@@ -1780,8 +2096,65 @@
           <w:sz w:val="28"/>
           <w:szCs w:val="28"/>
         </w:rPr>
-        <w:t>Удалить виртуальный диск О:</w:t>
-      </w:r>
+        <w:t xml:space="preserve">Удалить </w:t>
+      </w:r>
+      <w:r>
+        <w:rPr>
+          <w:rFonts w:ascii="TimesNewRomanPSMT" w:hAnsi="TimesNewRomanPSMT"/>
+          <w:color w:val="000000"/>
+          <w:sz w:val="28"/>
+          <w:szCs w:val="28"/>
+        </w:rPr>
+        <w:t>виртуальный диск</w:t>
+      </w:r>
+      <w:proofErr w:type="gramStart"/>
+      <w:r>
+        <w:rPr>
+          <w:rFonts w:ascii="TimesNewRomanPSMT" w:hAnsi="TimesNewRomanPSMT"/>
+          <w:color w:val="000000"/>
+          <w:sz w:val="28"/>
+          <w:szCs w:val="28"/>
+        </w:rPr>
+        <w:t xml:space="preserve"> О</w:t>
+      </w:r>
+      <w:proofErr w:type="gramEnd"/>
+      <w:r>
+        <w:rPr>
+          <w:rFonts w:ascii="TimesNewRomanPSMT" w:hAnsi="TimesNewRomanPSMT"/>
+          <w:color w:val="000000"/>
+          <w:sz w:val="28"/>
+          <w:szCs w:val="28"/>
+        </w:rPr>
+        <w:t xml:space="preserve"> командой </w:t>
+      </w:r>
+      <w:proofErr w:type="spellStart"/>
+      <w:r>
+        <w:rPr>
+          <w:rFonts w:ascii="TimesNewRomanPSMT" w:hAnsi="TimesNewRomanPSMT"/>
+          <w:b/>
+          <w:color w:val="000000"/>
+          <w:sz w:val="28"/>
+          <w:szCs w:val="28"/>
+          <w:lang w:val="en-US"/>
+        </w:rPr>
+        <w:t>subst</w:t>
+      </w:r>
+      <w:proofErr w:type="spellEnd"/>
+    </w:p>
+    <w:p>
+      <w:pPr>
+        <w:pStyle w:val="a5"/>
+        <w:autoSpaceDE/>
+        <w:autoSpaceDN/>
+        <w:spacing w:after="160" w:line="259" w:lineRule="auto"/>
+        <w:ind w:left="567"/>
+        <w:rPr>
+          <w:rFonts w:ascii="TimesNewRomanPSMT" w:hAnsi="TimesNewRomanPSMT"/>
+          <w:color w:val="000000"/>
+          <w:sz w:val="28"/>
+          <w:szCs w:val="28"/>
+        </w:rPr>
+      </w:pPr>
     </w:p>
     <w:p>
       <w:pPr>
@@ -1841,44 +2214,1698 @@
         </w:rPr>
         <w:t>со</w:t>
       </w:r>
+      <w:r>
+        <w:rPr>
+          <w:rFonts w:ascii="TimesNewRomanPSMT" w:hAnsi="TimesNewRomanPSMT"/>
+          <w:color w:val="000000"/>
+          <w:sz w:val="28"/>
+          <w:szCs w:val="28"/>
+        </w:rPr>
+        <w:t xml:space="preserve"> сценариями пакетных файлов</w:t>
+      </w:r>
+      <w:r>
+        <w:rPr>
+          <w:rFonts w:ascii="TimesNewRomanPSMT" w:hAnsi="TimesNewRomanPSMT"/>
+          <w:color w:val="000000"/>
+          <w:sz w:val="28"/>
+          <w:szCs w:val="28"/>
+        </w:rPr>
+        <w:br/>
+      </w:r>
+    </w:p>
+    <w:p>
+      <w:pPr>
+        <w:pStyle w:val="a5"/>
+        <w:autoSpaceDE/>
+        <w:autoSpaceDN/>
+        <w:spacing w:after="160" w:line="259" w:lineRule="auto"/>
+        <w:rPr>
+          <w:rFonts w:ascii="TimesNewRomanPSMT" w:hAnsi="TimesNewRomanPSMT"/>
+          <w:color w:val="000000"/>
+          <w:sz w:val="28"/>
+          <w:szCs w:val="28"/>
+        </w:rPr>
+      </w:pPr>
+      <w:r>
+        <w:rPr>
+          <w:rFonts w:ascii="TimesNewRomanPSMT" w:hAnsi="TimesNewRomanPSMT"/>
+          <w:color w:val="000000"/>
+          <w:sz w:val="28"/>
+          <w:szCs w:val="28"/>
+        </w:rPr>
+        <w:t>Список команд</w:t>
+      </w:r>
+    </w:p>
+    <w:p>
+      <w:pPr>
+        <w:pStyle w:val="a5"/>
+        <w:autoSpaceDE/>
+        <w:autoSpaceDN/>
+        <w:spacing w:after="160" w:line="259" w:lineRule="auto"/>
+        <w:rPr>
+          <w:rFonts w:ascii="TimesNewRomanPSMT" w:hAnsi="TimesNewRomanPSMT"/>
+          <w:color w:val="000000"/>
+          <w:sz w:val="28"/>
+          <w:szCs w:val="28"/>
+          <w:lang w:val="en-US"/>
+        </w:rPr>
+      </w:pPr>
+      <w:r>
+        <w:rPr>
+          <w:rFonts w:ascii="TimesNewRomanPSMT" w:hAnsi="TimesNewRomanPSMT"/>
+          <w:color w:val="000000"/>
+          <w:sz w:val="28"/>
+          <w:szCs w:val="28"/>
+          <w:lang w:val="en-US"/>
+        </w:rPr>
+        <w:t>Set</w:t>
+      </w:r>
+      <w:r>
+        <w:rPr>
+          <w:rFonts w:ascii="TimesNewRomanPSMT" w:hAnsi="TimesNewRomanPSMT"/>
+          <w:color w:val="000000"/>
+          <w:sz w:val="28"/>
+          <w:szCs w:val="28"/>
+          <w:lang w:val="en-US"/>
+        </w:rPr>
+        <w:t xml:space="preserve">, </w:t>
+      </w:r>
+      <w:r>
+        <w:rPr>
+          <w:rFonts w:ascii="TimesNewRomanPSMT" w:hAnsi="TimesNewRomanPSMT"/>
+          <w:color w:val="000000"/>
+          <w:sz w:val="28"/>
+          <w:szCs w:val="28"/>
+          <w:lang w:val="en-US"/>
+        </w:rPr>
+        <w:t xml:space="preserve">rem, </w:t>
+      </w:r>
+      <w:proofErr w:type="spellStart"/>
+      <w:r>
+        <w:rPr>
+          <w:rFonts w:ascii="TimesNewRomanPSMT" w:hAnsi="TimesNewRomanPSMT"/>
+          <w:color w:val="000000"/>
+          <w:sz w:val="28"/>
+          <w:szCs w:val="28"/>
+          <w:lang w:val="en-US"/>
+        </w:rPr>
+        <w:t>goto</w:t>
+      </w:r>
+      <w:proofErr w:type="spellEnd"/>
+      <w:r>
+        <w:rPr>
+          <w:rFonts w:ascii="TimesNewRomanPSMT" w:hAnsi="TimesNewRomanPSMT"/>
+          <w:color w:val="000000"/>
+          <w:sz w:val="28"/>
+          <w:szCs w:val="28"/>
+          <w:lang w:val="en-US"/>
+        </w:rPr>
+        <w:t>, exit, call, if, for, echo, sort.</w:t>
+      </w:r>
+    </w:p>
+    <w:p>
+      <w:pPr>
+        <w:pStyle w:val="a5"/>
+        <w:autoSpaceDE/>
+        <w:autoSpaceDN/>
+        <w:spacing w:after="160" w:line="259" w:lineRule="auto"/>
+        <w:rPr>
+          <w:rFonts w:ascii="TimesNewRomanPSMT" w:hAnsi="TimesNewRomanPSMT"/>
+          <w:color w:val="000000"/>
+          <w:sz w:val="28"/>
+          <w:szCs w:val="28"/>
+          <w:lang w:val="en-US"/>
+        </w:rPr>
+      </w:pPr>
+    </w:p>
+    <w:p>
+      <w:pPr>
+        <w:pStyle w:val="a5"/>
+        <w:autoSpaceDE/>
+        <w:autoSpaceDN/>
+        <w:spacing w:after="160" w:line="259" w:lineRule="auto"/>
+        <w:rPr>
+          <w:rFonts w:ascii="TimesNewRomanPSMT" w:hAnsi="TimesNewRomanPSMT"/>
+          <w:color w:val="000000"/>
+          <w:sz w:val="28"/>
+          <w:szCs w:val="28"/>
+        </w:rPr>
+      </w:pPr>
+      <w:r>
+        <w:rPr>
+          <w:rFonts w:ascii="TimesNewRomanPSMT" w:hAnsi="TimesNewRomanPSMT"/>
+          <w:color w:val="000000"/>
+          <w:sz w:val="28"/>
+          <w:szCs w:val="28"/>
+        </w:rPr>
+        <w:t>Определение переменных</w:t>
+      </w:r>
+    </w:p>
+    <w:p>
+      <w:pPr>
+        <w:pStyle w:val="a5"/>
+        <w:autoSpaceDE/>
+        <w:autoSpaceDN/>
+        <w:spacing w:after="160" w:line="259" w:lineRule="auto"/>
+        <w:rPr>
+          <w:rFonts w:ascii="TimesNewRomanPSMT" w:hAnsi="TimesNewRomanPSMT"/>
+          <w:color w:val="000000"/>
+          <w:sz w:val="28"/>
+          <w:szCs w:val="28"/>
+        </w:rPr>
+      </w:pPr>
+      <w:proofErr w:type="gramStart"/>
+      <w:r>
+        <w:rPr>
+          <w:rFonts w:ascii="TimesNewRomanPSMT" w:hAnsi="TimesNewRomanPSMT"/>
+          <w:color w:val="000000"/>
+          <w:sz w:val="28"/>
+          <w:szCs w:val="28"/>
+          <w:lang w:val="en-US"/>
+        </w:rPr>
+        <w:t>set</w:t>
+      </w:r>
+      <w:proofErr w:type="gramEnd"/>
+      <w:r>
+        <w:rPr>
+          <w:rFonts w:ascii="TimesNewRomanPSMT" w:hAnsi="TimesNewRomanPSMT"/>
+          <w:color w:val="000000"/>
+          <w:sz w:val="28"/>
+          <w:szCs w:val="28"/>
+        </w:rPr>
+        <w:t xml:space="preserve"> &lt;</w:t>
+      </w:r>
+      <w:proofErr w:type="spellStart"/>
+      <w:r>
+        <w:rPr>
+          <w:rFonts w:ascii="TimesNewRomanPSMT" w:hAnsi="TimesNewRomanPSMT"/>
+          <w:color w:val="000000"/>
+          <w:sz w:val="28"/>
+          <w:szCs w:val="28"/>
+        </w:rPr>
+        <w:t>Имяпеременной</w:t>
+      </w:r>
+      <w:proofErr w:type="spellEnd"/>
+      <w:r>
+        <w:rPr>
+          <w:rFonts w:ascii="TimesNewRomanPSMT" w:hAnsi="TimesNewRomanPSMT"/>
+          <w:color w:val="000000"/>
+          <w:sz w:val="28"/>
+          <w:szCs w:val="28"/>
+        </w:rPr>
+        <w:t>&gt;=&lt;</w:t>
+      </w:r>
+      <w:proofErr w:type="spellStart"/>
+      <w:r>
+        <w:rPr>
+          <w:rFonts w:ascii="TimesNewRomanPSMT" w:hAnsi="TimesNewRomanPSMT"/>
+          <w:color w:val="000000"/>
+          <w:sz w:val="28"/>
+          <w:szCs w:val="28"/>
+        </w:rPr>
+        <w:t>Значениепеременной</w:t>
+      </w:r>
+      <w:proofErr w:type="spellEnd"/>
+      <w:r>
+        <w:rPr>
+          <w:rFonts w:ascii="TimesNewRomanPSMT" w:hAnsi="TimesNewRomanPSMT"/>
+          <w:color w:val="000000"/>
+          <w:sz w:val="28"/>
+          <w:szCs w:val="28"/>
+        </w:rPr>
+        <w:t>&gt;</w:t>
+      </w:r>
+    </w:p>
+    <w:p>
+      <w:pPr>
+        <w:pStyle w:val="a5"/>
+        <w:autoSpaceDE/>
+        <w:autoSpaceDN/>
+        <w:spacing w:after="160" w:line="259" w:lineRule="auto"/>
+        <w:rPr>
+          <w:rFonts w:ascii="TimesNewRomanPSMT" w:hAnsi="TimesNewRomanPSMT"/>
+          <w:color w:val="000000"/>
+          <w:sz w:val="28"/>
+          <w:szCs w:val="28"/>
+        </w:rPr>
+      </w:pPr>
+    </w:p>
+    <w:p>
+      <w:pPr>
+        <w:pStyle w:val="a5"/>
+        <w:autoSpaceDE/>
+        <w:autoSpaceDN/>
+        <w:spacing w:after="160" w:line="259" w:lineRule="auto"/>
+        <w:rPr>
+          <w:rFonts w:ascii="TimesNewRomanPSMT" w:hAnsi="TimesNewRomanPSMT"/>
+          <w:color w:val="000000"/>
+          <w:sz w:val="28"/>
+          <w:szCs w:val="28"/>
+        </w:rPr>
+      </w:pPr>
+      <w:r>
+        <w:rPr>
+          <w:rFonts w:ascii="TimesNewRomanPSMT" w:hAnsi="TimesNewRomanPSMT"/>
+          <w:color w:val="000000"/>
+          <w:sz w:val="28"/>
+          <w:szCs w:val="28"/>
+        </w:rPr>
+        <w:t xml:space="preserve">Переменные командной строки (параметры вызова </w:t>
+      </w:r>
+      <w:proofErr w:type="spellStart"/>
+      <w:r>
+        <w:rPr>
+          <w:rFonts w:ascii="TimesNewRomanPSMT" w:hAnsi="TimesNewRomanPSMT"/>
+          <w:color w:val="000000"/>
+          <w:sz w:val="28"/>
+          <w:szCs w:val="28"/>
+        </w:rPr>
+        <w:t>bat</w:t>
+      </w:r>
+      <w:proofErr w:type="spellEnd"/>
+      <w:r>
+        <w:rPr>
+          <w:rFonts w:ascii="TimesNewRomanPSMT" w:hAnsi="TimesNewRomanPSMT"/>
+          <w:color w:val="000000"/>
+          <w:sz w:val="28"/>
+          <w:szCs w:val="28"/>
+        </w:rPr>
+        <w:t>-файла)</w:t>
+      </w:r>
+    </w:p>
+    <w:p>
+      <w:pPr>
+        <w:pStyle w:val="a5"/>
+        <w:autoSpaceDE/>
+        <w:autoSpaceDN/>
+        <w:spacing w:after="160" w:line="259" w:lineRule="auto"/>
+        <w:rPr>
+          <w:rFonts w:ascii="TimesNewRomanPSMT" w:hAnsi="TimesNewRomanPSMT"/>
+          <w:color w:val="000000"/>
+          <w:sz w:val="28"/>
+          <w:szCs w:val="28"/>
+        </w:rPr>
+      </w:pPr>
+      <w:r>
+        <w:rPr>
+          <w:rFonts w:ascii="TimesNewRomanPSMT" w:hAnsi="TimesNewRomanPSMT"/>
+          <w:color w:val="000000"/>
+          <w:sz w:val="28"/>
+          <w:szCs w:val="28"/>
+        </w:rPr>
+        <w:t>%&lt;цифра 0-9&gt;</w:t>
+      </w:r>
+    </w:p>
+    <w:p>
+      <w:pPr>
+        <w:pStyle w:val="a5"/>
+        <w:autoSpaceDE/>
+        <w:autoSpaceDN/>
+        <w:spacing w:after="160" w:line="259" w:lineRule="auto"/>
+        <w:rPr>
+          <w:rFonts w:ascii="TimesNewRomanPSMT" w:hAnsi="TimesNewRomanPSMT"/>
+          <w:color w:val="000000"/>
+          <w:sz w:val="28"/>
+          <w:szCs w:val="28"/>
+        </w:rPr>
+      </w:pPr>
+    </w:p>
+    <w:p>
+      <w:pPr>
+        <w:pStyle w:val="a5"/>
+        <w:autoSpaceDE/>
+        <w:autoSpaceDN/>
+        <w:spacing w:after="160" w:line="259" w:lineRule="auto"/>
+        <w:rPr>
+          <w:rFonts w:ascii="TimesNewRomanPSMT" w:hAnsi="TimesNewRomanPSMT"/>
+          <w:color w:val="000000"/>
+          <w:sz w:val="28"/>
+          <w:szCs w:val="28"/>
+        </w:rPr>
+      </w:pPr>
+      <w:r>
+        <w:rPr>
+          <w:rFonts w:ascii="TimesNewRomanPSMT" w:hAnsi="TimesNewRomanPSMT"/>
+          <w:color w:val="000000"/>
+          <w:sz w:val="28"/>
+          <w:szCs w:val="28"/>
+        </w:rPr>
+        <w:t>Оператор условия IF</w:t>
+      </w:r>
+    </w:p>
+    <w:p>
+      <w:pPr>
+        <w:pStyle w:val="a5"/>
+        <w:autoSpaceDE/>
+        <w:autoSpaceDN/>
+        <w:spacing w:after="160" w:line="259" w:lineRule="auto"/>
+        <w:rPr>
+          <w:rFonts w:ascii="TimesNewRomanPSMT" w:hAnsi="TimesNewRomanPSMT"/>
+          <w:color w:val="000000"/>
+          <w:sz w:val="28"/>
+          <w:szCs w:val="28"/>
+        </w:rPr>
+      </w:pPr>
+      <w:proofErr w:type="spellStart"/>
+      <w:proofErr w:type="gramStart"/>
+      <w:r>
+        <w:rPr>
+          <w:rFonts w:ascii="TimesNewRomanPSMT" w:hAnsi="TimesNewRomanPSMT"/>
+          <w:color w:val="000000"/>
+          <w:sz w:val="28"/>
+          <w:szCs w:val="28"/>
+        </w:rPr>
+        <w:t>if</w:t>
+      </w:r>
+      <w:proofErr w:type="spellEnd"/>
+      <w:r>
+        <w:rPr>
+          <w:rFonts w:ascii="TimesNewRomanPSMT" w:hAnsi="TimesNewRomanPSMT"/>
+          <w:color w:val="000000"/>
+          <w:sz w:val="28"/>
+          <w:szCs w:val="28"/>
+        </w:rPr>
+        <w:t xml:space="preserve"> </w:t>
+      </w:r>
+      <w:proofErr w:type="spellStart"/>
+      <w:r>
+        <w:rPr>
+          <w:rFonts w:ascii="TimesNewRomanPSMT" w:hAnsi="TimesNewRomanPSMT"/>
+          <w:color w:val="000000"/>
+          <w:sz w:val="28"/>
+          <w:szCs w:val="28"/>
+        </w:rPr>
+        <w:t>condition</w:t>
+      </w:r>
+      <w:proofErr w:type="spellEnd"/>
+      <w:r>
+        <w:rPr>
+          <w:rFonts w:ascii="TimesNewRomanPSMT" w:hAnsi="TimesNewRomanPSMT"/>
+          <w:color w:val="000000"/>
+          <w:sz w:val="28"/>
+          <w:szCs w:val="28"/>
+        </w:rPr>
+        <w:t xml:space="preserve"> (</w:t>
+      </w:r>
+      <w:proofErr w:type="gramEnd"/>
+    </w:p>
+    <w:p>
+      <w:pPr>
+        <w:pStyle w:val="a5"/>
+        <w:autoSpaceDE/>
+        <w:autoSpaceDN/>
+        <w:spacing w:after="160" w:line="259" w:lineRule="auto"/>
+        <w:rPr>
+          <w:rFonts w:ascii="TimesNewRomanPSMT" w:hAnsi="TimesNewRomanPSMT"/>
+          <w:color w:val="000000"/>
+          <w:sz w:val="28"/>
+          <w:szCs w:val="28"/>
+        </w:rPr>
+      </w:pPr>
+      <w:r>
+        <w:rPr>
+          <w:rFonts w:ascii="TimesNewRomanPSMT" w:hAnsi="TimesNewRomanPSMT"/>
+          <w:color w:val="000000"/>
+          <w:sz w:val="28"/>
+          <w:szCs w:val="28"/>
+        </w:rPr>
+        <w:t xml:space="preserve">    </w:t>
+      </w:r>
+      <w:proofErr w:type="spellStart"/>
+      <w:r>
+        <w:rPr>
+          <w:rFonts w:ascii="TimesNewRomanPSMT" w:hAnsi="TimesNewRomanPSMT"/>
+          <w:color w:val="000000"/>
+          <w:sz w:val="28"/>
+          <w:szCs w:val="28"/>
+        </w:rPr>
+        <w:t>rem</w:t>
+      </w:r>
+      <w:proofErr w:type="spellEnd"/>
+      <w:r>
+        <w:rPr>
+          <w:rFonts w:ascii="TimesNewRomanPSMT" w:hAnsi="TimesNewRomanPSMT"/>
+          <w:color w:val="000000"/>
+          <w:sz w:val="28"/>
+          <w:szCs w:val="28"/>
+        </w:rPr>
+        <w:t xml:space="preserve"> Команды ветки ‘</w:t>
+      </w:r>
+      <w:proofErr w:type="spellStart"/>
+      <w:r>
+        <w:rPr>
+          <w:rFonts w:ascii="TimesNewRomanPSMT" w:hAnsi="TimesNewRomanPSMT"/>
+          <w:color w:val="000000"/>
+          <w:sz w:val="28"/>
+          <w:szCs w:val="28"/>
+        </w:rPr>
+        <w:t>then</w:t>
+      </w:r>
+      <w:proofErr w:type="spellEnd"/>
+      <w:r>
+        <w:rPr>
+          <w:rFonts w:ascii="TimesNewRomanPSMT" w:hAnsi="TimesNewRomanPSMT"/>
+          <w:color w:val="000000"/>
+          <w:sz w:val="28"/>
+          <w:szCs w:val="28"/>
+        </w:rPr>
+        <w:t>’</w:t>
+      </w:r>
+    </w:p>
+    <w:p>
+      <w:pPr>
+        <w:pStyle w:val="a5"/>
+        <w:autoSpaceDE/>
+        <w:autoSpaceDN/>
+        <w:spacing w:after="160" w:line="259" w:lineRule="auto"/>
+        <w:rPr>
+          <w:rFonts w:ascii="TimesNewRomanPSMT" w:hAnsi="TimesNewRomanPSMT"/>
+          <w:color w:val="000000"/>
+          <w:sz w:val="28"/>
+          <w:szCs w:val="28"/>
+        </w:rPr>
+      </w:pPr>
+      <w:r>
+        <w:rPr>
+          <w:rFonts w:ascii="TimesNewRomanPSMT" w:hAnsi="TimesNewRomanPSMT"/>
+          <w:color w:val="000000"/>
+          <w:sz w:val="28"/>
+          <w:szCs w:val="28"/>
+        </w:rPr>
+        <w:t xml:space="preserve">    </w:t>
+      </w:r>
+      <w:proofErr w:type="spellStart"/>
+      <w:r>
+        <w:rPr>
+          <w:rFonts w:ascii="TimesNewRomanPSMT" w:hAnsi="TimesNewRomanPSMT"/>
+          <w:color w:val="000000"/>
+          <w:sz w:val="28"/>
+          <w:szCs w:val="28"/>
+        </w:rPr>
+        <w:t>rem</w:t>
+      </w:r>
+      <w:proofErr w:type="spellEnd"/>
+      <w:r>
+        <w:rPr>
+          <w:rFonts w:ascii="TimesNewRomanPSMT" w:hAnsi="TimesNewRomanPSMT"/>
+          <w:color w:val="000000"/>
+          <w:sz w:val="28"/>
+          <w:szCs w:val="28"/>
+        </w:rPr>
+        <w:t xml:space="preserve"> ...</w:t>
+      </w:r>
+    </w:p>
+    <w:p>
+      <w:pPr>
+        <w:pStyle w:val="a5"/>
+        <w:autoSpaceDE/>
+        <w:autoSpaceDN/>
+        <w:spacing w:after="160" w:line="259" w:lineRule="auto"/>
+        <w:rPr>
+          <w:rFonts w:ascii="TimesNewRomanPSMT" w:hAnsi="TimesNewRomanPSMT"/>
+          <w:color w:val="000000"/>
+          <w:sz w:val="28"/>
+          <w:szCs w:val="28"/>
+        </w:rPr>
+      </w:pPr>
+      <w:r>
+        <w:rPr>
+          <w:rFonts w:ascii="TimesNewRomanPSMT" w:hAnsi="TimesNewRomanPSMT"/>
+          <w:color w:val="000000"/>
+          <w:sz w:val="28"/>
+          <w:szCs w:val="28"/>
+        </w:rPr>
+        <w:t xml:space="preserve">) </w:t>
+      </w:r>
+      <w:proofErr w:type="spellStart"/>
+      <w:r>
+        <w:rPr>
+          <w:rFonts w:ascii="TimesNewRomanPSMT" w:hAnsi="TimesNewRomanPSMT"/>
+          <w:color w:val="000000"/>
+          <w:sz w:val="28"/>
+          <w:szCs w:val="28"/>
+        </w:rPr>
+        <w:t>else</w:t>
+      </w:r>
+      <w:proofErr w:type="spellEnd"/>
+      <w:r>
+        <w:rPr>
+          <w:rFonts w:ascii="TimesNewRomanPSMT" w:hAnsi="TimesNewRomanPSMT"/>
+          <w:color w:val="000000"/>
+          <w:sz w:val="28"/>
+          <w:szCs w:val="28"/>
+        </w:rPr>
+        <w:t xml:space="preserve"> (</w:t>
+      </w:r>
+    </w:p>
+    <w:p>
+      <w:pPr>
+        <w:pStyle w:val="a5"/>
+        <w:autoSpaceDE/>
+        <w:autoSpaceDN/>
+        <w:spacing w:after="160" w:line="259" w:lineRule="auto"/>
+        <w:rPr>
+          <w:rFonts w:ascii="TimesNewRomanPSMT" w:hAnsi="TimesNewRomanPSMT"/>
+          <w:color w:val="000000"/>
+          <w:sz w:val="28"/>
+          <w:szCs w:val="28"/>
+        </w:rPr>
+      </w:pPr>
+      <w:r>
+        <w:rPr>
+          <w:rFonts w:ascii="TimesNewRomanPSMT" w:hAnsi="TimesNewRomanPSMT"/>
+          <w:color w:val="000000"/>
+          <w:sz w:val="28"/>
+          <w:szCs w:val="28"/>
+        </w:rPr>
+        <w:t xml:space="preserve">    </w:t>
+      </w:r>
+      <w:proofErr w:type="spellStart"/>
+      <w:r>
+        <w:rPr>
+          <w:rFonts w:ascii="TimesNewRomanPSMT" w:hAnsi="TimesNewRomanPSMT"/>
+          <w:color w:val="000000"/>
+          <w:sz w:val="28"/>
+          <w:szCs w:val="28"/>
+        </w:rPr>
+        <w:t>rem</w:t>
+      </w:r>
+      <w:proofErr w:type="spellEnd"/>
+      <w:r>
+        <w:rPr>
+          <w:rFonts w:ascii="TimesNewRomanPSMT" w:hAnsi="TimesNewRomanPSMT"/>
+          <w:color w:val="000000"/>
+          <w:sz w:val="28"/>
+          <w:szCs w:val="28"/>
+        </w:rPr>
+        <w:t xml:space="preserve"> Команды ветки ‘</w:t>
+      </w:r>
+      <w:proofErr w:type="spellStart"/>
+      <w:r>
+        <w:rPr>
+          <w:rFonts w:ascii="TimesNewRomanPSMT" w:hAnsi="TimesNewRomanPSMT"/>
+          <w:color w:val="000000"/>
+          <w:sz w:val="28"/>
+          <w:szCs w:val="28"/>
+        </w:rPr>
+        <w:t>else</w:t>
+      </w:r>
+      <w:proofErr w:type="spellEnd"/>
+      <w:r>
+        <w:rPr>
+          <w:rFonts w:ascii="TimesNewRomanPSMT" w:hAnsi="TimesNewRomanPSMT"/>
+          <w:color w:val="000000"/>
+          <w:sz w:val="28"/>
+          <w:szCs w:val="28"/>
+        </w:rPr>
+        <w:t>’</w:t>
+      </w:r>
+    </w:p>
+    <w:p>
+      <w:pPr>
+        <w:pStyle w:val="a5"/>
+        <w:autoSpaceDE/>
+        <w:autoSpaceDN/>
+        <w:spacing w:after="160" w:line="259" w:lineRule="auto"/>
+        <w:rPr>
+          <w:rFonts w:ascii="TimesNewRomanPSMT" w:hAnsi="TimesNewRomanPSMT"/>
+          <w:color w:val="000000"/>
+          <w:sz w:val="28"/>
+          <w:szCs w:val="28"/>
+        </w:rPr>
+      </w:pPr>
+      <w:r>
+        <w:rPr>
+          <w:rFonts w:ascii="TimesNewRomanPSMT" w:hAnsi="TimesNewRomanPSMT"/>
+          <w:color w:val="000000"/>
+          <w:sz w:val="28"/>
+          <w:szCs w:val="28"/>
+        </w:rPr>
+        <w:t xml:space="preserve">    </w:t>
+      </w:r>
+      <w:proofErr w:type="spellStart"/>
+      <w:r>
+        <w:rPr>
+          <w:rFonts w:ascii="TimesNewRomanPSMT" w:hAnsi="TimesNewRomanPSMT"/>
+          <w:color w:val="000000"/>
+          <w:sz w:val="28"/>
+          <w:szCs w:val="28"/>
+        </w:rPr>
+        <w:t>rem</w:t>
+      </w:r>
+      <w:proofErr w:type="spellEnd"/>
+      <w:r>
+        <w:rPr>
+          <w:rFonts w:ascii="TimesNewRomanPSMT" w:hAnsi="TimesNewRomanPSMT"/>
+          <w:color w:val="000000"/>
+          <w:sz w:val="28"/>
+          <w:szCs w:val="28"/>
+        </w:rPr>
+        <w:t xml:space="preserve"> ...</w:t>
+      </w:r>
+    </w:p>
+    <w:p>
+      <w:pPr>
+        <w:pStyle w:val="a5"/>
+        <w:autoSpaceDE/>
+        <w:autoSpaceDN/>
+        <w:spacing w:after="160" w:line="259" w:lineRule="auto"/>
+        <w:rPr>
+          <w:rFonts w:ascii="TimesNewRomanPSMT" w:hAnsi="TimesNewRomanPSMT"/>
+          <w:color w:val="000000"/>
+          <w:sz w:val="28"/>
+          <w:szCs w:val="28"/>
+        </w:rPr>
+      </w:pPr>
+      <w:r>
+        <w:rPr>
+          <w:rFonts w:ascii="TimesNewRomanPSMT" w:hAnsi="TimesNewRomanPSMT"/>
+          <w:color w:val="000000"/>
+          <w:sz w:val="28"/>
+          <w:szCs w:val="28"/>
+        </w:rPr>
+        <w:t>)</w:t>
+      </w:r>
+    </w:p>
+    <w:p>
+      <w:pPr>
+        <w:pStyle w:val="a5"/>
+        <w:autoSpaceDE/>
+        <w:autoSpaceDN/>
+        <w:spacing w:after="160" w:line="259" w:lineRule="auto"/>
+        <w:rPr>
+          <w:rFonts w:ascii="TimesNewRomanPSMT" w:hAnsi="TimesNewRomanPSMT"/>
+          <w:color w:val="000000"/>
+          <w:sz w:val="28"/>
+          <w:szCs w:val="28"/>
+        </w:rPr>
+      </w:pPr>
+      <w:r>
+        <w:rPr>
+          <w:rFonts w:ascii="TimesNewRomanPSMT" w:hAnsi="TimesNewRomanPSMT"/>
+          <w:color w:val="000000"/>
+          <w:sz w:val="28"/>
+          <w:szCs w:val="28"/>
+        </w:rPr>
+        <w:t>Функции</w:t>
+      </w:r>
+    </w:p>
+    <w:p>
+      <w:pPr>
+        <w:pStyle w:val="a5"/>
+        <w:autoSpaceDE/>
+        <w:autoSpaceDN/>
+        <w:spacing w:after="160" w:line="259" w:lineRule="auto"/>
+        <w:rPr>
+          <w:rFonts w:ascii="TimesNewRomanPSMT" w:hAnsi="TimesNewRomanPSMT"/>
+          <w:color w:val="000000"/>
+          <w:sz w:val="28"/>
+          <w:szCs w:val="28"/>
+        </w:rPr>
+      </w:pPr>
+      <w:r>
+        <w:rPr>
+          <w:rFonts w:ascii="TimesNewRomanPSMT" w:hAnsi="TimesNewRomanPSMT"/>
+          <w:color w:val="000000"/>
+          <w:sz w:val="28"/>
+          <w:szCs w:val="28"/>
+        </w:rPr>
+        <w:tab/>
+      </w:r>
+      <w:proofErr w:type="spellStart"/>
+      <w:r>
+        <w:rPr>
+          <w:rFonts w:ascii="TimesNewRomanPSMT" w:hAnsi="TimesNewRomanPSMT"/>
+          <w:color w:val="000000"/>
+          <w:sz w:val="28"/>
+          <w:szCs w:val="28"/>
+        </w:rPr>
+        <w:t>call</w:t>
+      </w:r>
+      <w:proofErr w:type="spellEnd"/>
+      <w:proofErr w:type="gramStart"/>
+      <w:r>
+        <w:rPr>
+          <w:rFonts w:ascii="TimesNewRomanPSMT" w:hAnsi="TimesNewRomanPSMT"/>
+          <w:color w:val="000000"/>
+          <w:sz w:val="28"/>
+          <w:szCs w:val="28"/>
+        </w:rPr>
+        <w:t xml:space="preserve"> :</w:t>
+      </w:r>
+      <w:proofErr w:type="gramEnd"/>
+      <w:r>
+        <w:rPr>
+          <w:rFonts w:ascii="TimesNewRomanPSMT" w:hAnsi="TimesNewRomanPSMT"/>
+          <w:color w:val="000000"/>
+          <w:sz w:val="28"/>
+          <w:szCs w:val="28"/>
+        </w:rPr>
+        <w:t>метка аргументы</w:t>
+      </w:r>
+    </w:p>
+    <w:p>
+      <w:pPr>
+        <w:pStyle w:val="a5"/>
+        <w:autoSpaceDE/>
+        <w:autoSpaceDN/>
+        <w:spacing w:after="160" w:line="259" w:lineRule="auto"/>
+        <w:rPr>
+          <w:rFonts w:ascii="TimesNewRomanPSMT" w:hAnsi="TimesNewRomanPSMT"/>
+          <w:color w:val="000000"/>
+          <w:sz w:val="28"/>
+          <w:szCs w:val="28"/>
+        </w:rPr>
+      </w:pPr>
+      <w:r>
+        <w:rPr>
+          <w:rFonts w:ascii="TimesNewRomanPSMT" w:hAnsi="TimesNewRomanPSMT"/>
+          <w:color w:val="000000"/>
+          <w:sz w:val="28"/>
+          <w:szCs w:val="28"/>
+        </w:rPr>
+        <w:t>Возврат из функции производится командой:</w:t>
+      </w:r>
+    </w:p>
+    <w:p>
+      <w:pPr>
+        <w:pStyle w:val="a5"/>
+        <w:autoSpaceDE/>
+        <w:autoSpaceDN/>
+        <w:spacing w:after="160" w:line="259" w:lineRule="auto"/>
+        <w:ind w:left="1416"/>
+        <w:rPr>
+          <w:rFonts w:ascii="TimesNewRomanPSMT" w:hAnsi="TimesNewRomanPSMT"/>
+          <w:color w:val="000000"/>
+          <w:sz w:val="28"/>
+          <w:szCs w:val="28"/>
+        </w:rPr>
+      </w:pPr>
+      <w:proofErr w:type="spellStart"/>
+      <w:r>
+        <w:rPr>
+          <w:rFonts w:ascii="TimesNewRomanPSMT" w:hAnsi="TimesNewRomanPSMT"/>
+          <w:color w:val="000000"/>
+          <w:sz w:val="28"/>
+          <w:szCs w:val="28"/>
+        </w:rPr>
+        <w:t>exit</w:t>
+      </w:r>
+      <w:proofErr w:type="spellEnd"/>
+      <w:r>
+        <w:rPr>
+          <w:rFonts w:ascii="TimesNewRomanPSMT" w:hAnsi="TimesNewRomanPSMT"/>
+          <w:color w:val="000000"/>
+          <w:sz w:val="28"/>
+          <w:szCs w:val="28"/>
+        </w:rPr>
+        <w:t xml:space="preserve"> /b [опциональный код возврата]</w:t>
+      </w:r>
+    </w:p>
+    <w:p>
+      <w:pPr>
+        <w:pStyle w:val="a5"/>
+        <w:autoSpaceDE/>
+        <w:autoSpaceDN/>
+        <w:spacing w:after="160" w:line="259" w:lineRule="auto"/>
+        <w:rPr>
+          <w:rFonts w:ascii="TimesNewRomanPSMT" w:hAnsi="TimesNewRomanPSMT"/>
+          <w:color w:val="000000"/>
+          <w:sz w:val="28"/>
+          <w:szCs w:val="28"/>
+        </w:rPr>
+      </w:pPr>
+    </w:p>
+    <w:p>
+      <w:pPr>
+        <w:pStyle w:val="a5"/>
+        <w:numPr>
+          <w:ilvl w:val="1"/>
+          <w:numId w:val="1"/>
+        </w:numPr>
+        <w:autoSpaceDE/>
+        <w:autoSpaceDN/>
+        <w:spacing w:after="160" w:line="259" w:lineRule="auto"/>
+        <w:rPr>
+          <w:rFonts w:ascii="TimesNewRomanPSMT" w:hAnsi="TimesNewRomanPSMT"/>
+          <w:color w:val="000000"/>
+          <w:sz w:val="28"/>
+          <w:szCs w:val="28"/>
+        </w:rPr>
+      </w:pPr>
+      <w:r>
+        <w:rPr>
+          <w:rFonts w:ascii="TimesNewRomanPSMT" w:hAnsi="TimesNewRomanPSMT"/>
+          <w:color w:val="000000"/>
+          <w:sz w:val="28"/>
+          <w:szCs w:val="28"/>
+        </w:rPr>
+        <w:t xml:space="preserve">Реализовать </w:t>
+      </w:r>
+      <w:r>
+        <w:rPr>
+          <w:rFonts w:ascii="TimesNewRomanPSMT" w:hAnsi="TimesNewRomanPSMT"/>
+          <w:color w:val="000000"/>
+          <w:sz w:val="28"/>
+          <w:szCs w:val="28"/>
+          <w:lang w:val="en-US"/>
+        </w:rPr>
+        <w:t>bat</w:t>
+      </w:r>
+      <w:r>
+        <w:rPr>
+          <w:rFonts w:ascii="TimesNewRomanPSMT" w:hAnsi="TimesNewRomanPSMT"/>
+          <w:color w:val="000000"/>
+          <w:sz w:val="28"/>
+          <w:szCs w:val="28"/>
+        </w:rPr>
+        <w:t xml:space="preserve"> </w:t>
+      </w:r>
+      <w:r>
+        <w:rPr>
+          <w:rFonts w:ascii="TimesNewRomanPSMT" w:hAnsi="TimesNewRomanPSMT"/>
+          <w:color w:val="000000"/>
+          <w:sz w:val="28"/>
+          <w:szCs w:val="28"/>
+        </w:rPr>
+        <w:t>файл</w:t>
+      </w:r>
+      <w:r>
+        <w:rPr>
+          <w:rFonts w:ascii="TimesNewRomanPSMT" w:hAnsi="TimesNewRomanPSMT"/>
+          <w:color w:val="000000"/>
+          <w:sz w:val="28"/>
+          <w:szCs w:val="28"/>
+        </w:rPr>
+        <w:t>,</w:t>
+      </w:r>
+      <w:r>
+        <w:rPr>
+          <w:rFonts w:ascii="TimesNewRomanPSMT" w:hAnsi="TimesNewRomanPSMT"/>
+          <w:color w:val="000000"/>
+          <w:sz w:val="28"/>
+          <w:szCs w:val="28"/>
+        </w:rPr>
+        <w:t xml:space="preserve"> который выведет на экран переданные ему параметры, параметров может быть больше </w:t>
+      </w:r>
+      <w:r>
+        <w:rPr>
+          <w:rFonts w:ascii="TimesNewRomanPSMT" w:hAnsi="TimesNewRomanPSMT"/>
+          <w:b/>
+          <w:color w:val="000000"/>
+          <w:sz w:val="28"/>
+          <w:szCs w:val="28"/>
+        </w:rPr>
+        <w:t>10</w:t>
+      </w:r>
+      <w:r>
+        <w:rPr>
+          <w:rFonts w:ascii="TimesNewRomanPSMT" w:hAnsi="TimesNewRomanPSMT"/>
+          <w:color w:val="000000"/>
+          <w:sz w:val="28"/>
+          <w:szCs w:val="28"/>
+        </w:rPr>
+        <w:t xml:space="preserve">. Используйте команду </w:t>
+      </w:r>
+      <w:r>
+        <w:rPr>
+          <w:rFonts w:ascii="TimesNewRomanPSMT" w:hAnsi="TimesNewRomanPSMT"/>
+          <w:b/>
+          <w:color w:val="000000"/>
+          <w:sz w:val="28"/>
+          <w:szCs w:val="28"/>
+          <w:lang w:val="en-US"/>
+        </w:rPr>
+        <w:t>shift</w:t>
+      </w:r>
+      <w:r>
+        <w:rPr>
+          <w:rFonts w:ascii="TimesNewRomanPSMT" w:hAnsi="TimesNewRomanPSMT"/>
+          <w:color w:val="000000"/>
+          <w:sz w:val="28"/>
+          <w:szCs w:val="28"/>
+        </w:rPr>
+        <w:t xml:space="preserve"> </w:t>
+      </w:r>
+    </w:p>
+    <w:p>
+      <w:pPr>
+        <w:pStyle w:val="a5"/>
+        <w:numPr>
+          <w:ilvl w:val="1"/>
+          <w:numId w:val="1"/>
+        </w:numPr>
+        <w:autoSpaceDE/>
+        <w:autoSpaceDN/>
+        <w:spacing w:after="160" w:line="259" w:lineRule="auto"/>
+        <w:rPr>
+          <w:rFonts w:ascii="TimesNewRomanPSMT" w:hAnsi="TimesNewRomanPSMT"/>
+          <w:color w:val="000000"/>
+          <w:sz w:val="28"/>
+          <w:szCs w:val="28"/>
+        </w:rPr>
+      </w:pPr>
+      <w:r>
+        <w:rPr>
+          <w:rFonts w:ascii="TimesNewRomanPSMT" w:hAnsi="TimesNewRomanPSMT"/>
+          <w:color w:val="000000"/>
+          <w:sz w:val="28"/>
+          <w:szCs w:val="28"/>
+        </w:rPr>
+        <w:t xml:space="preserve">Реализовать </w:t>
+      </w:r>
+      <w:r>
+        <w:rPr>
+          <w:rFonts w:ascii="TimesNewRomanPSMT" w:hAnsi="TimesNewRomanPSMT"/>
+          <w:color w:val="000000"/>
+          <w:sz w:val="28"/>
+          <w:szCs w:val="28"/>
+          <w:lang w:val="en-US"/>
+        </w:rPr>
+        <w:t>bat</w:t>
+      </w:r>
+      <w:r>
+        <w:rPr>
+          <w:rFonts w:ascii="TimesNewRomanPSMT" w:hAnsi="TimesNewRomanPSMT"/>
+          <w:color w:val="000000"/>
+          <w:sz w:val="28"/>
+          <w:szCs w:val="28"/>
+        </w:rPr>
+        <w:t xml:space="preserve"> </w:t>
+      </w:r>
+      <w:r>
+        <w:rPr>
+          <w:rFonts w:ascii="TimesNewRomanPSMT" w:hAnsi="TimesNewRomanPSMT"/>
+          <w:color w:val="000000"/>
+          <w:sz w:val="28"/>
+          <w:szCs w:val="28"/>
+        </w:rPr>
+        <w:t>файл,</w:t>
+      </w:r>
+      <w:r>
+        <w:rPr>
+          <w:rFonts w:ascii="TimesNewRomanPSMT" w:hAnsi="TimesNewRomanPSMT"/>
+          <w:color w:val="000000"/>
+          <w:sz w:val="28"/>
+          <w:szCs w:val="28"/>
+        </w:rPr>
+        <w:t xml:space="preserve"> создающий текстовый </w:t>
+      </w:r>
+      <w:r>
+        <w:rPr>
+          <w:rFonts w:ascii="TimesNewRomanPSMT" w:hAnsi="TimesNewRomanPSMT"/>
+          <w:b/>
+          <w:color w:val="000000"/>
+          <w:sz w:val="28"/>
+          <w:szCs w:val="28"/>
+          <w:lang w:val="en-US"/>
+        </w:rPr>
+        <w:t>numbers</w:t>
+      </w:r>
+      <w:r>
+        <w:rPr>
+          <w:rFonts w:ascii="TimesNewRomanPSMT" w:hAnsi="TimesNewRomanPSMT"/>
+          <w:b/>
+          <w:color w:val="000000"/>
+          <w:sz w:val="28"/>
+          <w:szCs w:val="28"/>
+        </w:rPr>
+        <w:t>.</w:t>
+      </w:r>
+      <w:r>
+        <w:rPr>
+          <w:rFonts w:ascii="TimesNewRomanPSMT" w:hAnsi="TimesNewRomanPSMT"/>
+          <w:b/>
+          <w:color w:val="000000"/>
+          <w:sz w:val="28"/>
+          <w:szCs w:val="28"/>
+          <w:lang w:val="en-US"/>
+        </w:rPr>
+        <w:t>txt</w:t>
+      </w:r>
+      <w:r>
+        <w:rPr>
+          <w:rFonts w:ascii="TimesNewRomanPSMT" w:hAnsi="TimesNewRomanPSMT"/>
+          <w:color w:val="000000"/>
+          <w:sz w:val="28"/>
+          <w:szCs w:val="28"/>
+        </w:rPr>
+        <w:t xml:space="preserve"> файл из </w:t>
+      </w:r>
+      <w:r>
+        <w:rPr>
+          <w:rFonts w:ascii="TimesNewRomanPSMT" w:hAnsi="TimesNewRomanPSMT"/>
+          <w:b/>
+          <w:color w:val="000000"/>
+          <w:sz w:val="28"/>
+          <w:szCs w:val="28"/>
+        </w:rPr>
+        <w:t>10</w:t>
+      </w:r>
+      <w:r>
+        <w:rPr>
+          <w:rFonts w:ascii="TimesNewRomanPSMT" w:hAnsi="TimesNewRomanPSMT"/>
+          <w:color w:val="000000"/>
+          <w:sz w:val="28"/>
+          <w:szCs w:val="28"/>
+        </w:rPr>
+        <w:t xml:space="preserve"> строк случайных чисел и текстовый файл </w:t>
+      </w:r>
+      <w:r>
+        <w:rPr>
+          <w:rFonts w:ascii="TimesNewRomanPSMT" w:hAnsi="TimesNewRomanPSMT"/>
+          <w:b/>
+          <w:color w:val="000000"/>
+          <w:sz w:val="28"/>
+          <w:szCs w:val="28"/>
+          <w:lang w:val="en-US"/>
+        </w:rPr>
+        <w:t>sort</w:t>
+      </w:r>
+      <w:r>
+        <w:rPr>
+          <w:rFonts w:ascii="TimesNewRomanPSMT" w:hAnsi="TimesNewRomanPSMT"/>
+          <w:b/>
+          <w:color w:val="000000"/>
+          <w:sz w:val="28"/>
+          <w:szCs w:val="28"/>
+        </w:rPr>
+        <w:t>_</w:t>
+      </w:r>
+      <w:r>
+        <w:rPr>
+          <w:rFonts w:ascii="TimesNewRomanPSMT" w:hAnsi="TimesNewRomanPSMT"/>
+          <w:b/>
+          <w:color w:val="000000"/>
+          <w:sz w:val="28"/>
+          <w:szCs w:val="28"/>
+          <w:lang w:val="en-US"/>
+        </w:rPr>
+        <w:t>numbers</w:t>
+      </w:r>
+      <w:r>
+        <w:rPr>
+          <w:rFonts w:ascii="TimesNewRomanPSMT" w:hAnsi="TimesNewRomanPSMT"/>
+          <w:b/>
+          <w:color w:val="000000"/>
+          <w:sz w:val="28"/>
+          <w:szCs w:val="28"/>
+        </w:rPr>
+        <w:t>.</w:t>
+      </w:r>
+      <w:r>
+        <w:rPr>
+          <w:rFonts w:ascii="TimesNewRomanPSMT" w:hAnsi="TimesNewRomanPSMT"/>
+          <w:b/>
+          <w:color w:val="000000"/>
+          <w:sz w:val="28"/>
+          <w:szCs w:val="28"/>
+          <w:lang w:val="en-US"/>
+        </w:rPr>
+        <w:t>txt</w:t>
+      </w:r>
+      <w:r>
+        <w:rPr>
+          <w:rFonts w:ascii="TimesNewRomanPSMT" w:hAnsi="TimesNewRomanPSMT"/>
+          <w:color w:val="000000"/>
+          <w:sz w:val="28"/>
+          <w:szCs w:val="28"/>
+        </w:rPr>
+        <w:t>, содержащий те же числа, но отсортированные по убыванию.</w:t>
+      </w:r>
+    </w:p>
+    <w:p>
+      <w:pPr>
+        <w:pStyle w:val="a5"/>
+        <w:numPr>
+          <w:ilvl w:val="1"/>
+          <w:numId w:val="1"/>
+        </w:numPr>
+        <w:autoSpaceDE/>
+        <w:autoSpaceDN/>
+        <w:spacing w:after="160" w:line="259" w:lineRule="auto"/>
+        <w:rPr>
+          <w:rFonts w:ascii="TimesNewRomanPSMT" w:hAnsi="TimesNewRomanPSMT"/>
+          <w:color w:val="000000"/>
+          <w:sz w:val="28"/>
+          <w:szCs w:val="28"/>
+        </w:rPr>
+      </w:pPr>
+      <w:r>
+        <w:rPr>
+          <w:rFonts w:ascii="TimesNewRomanPSMT" w:hAnsi="TimesNewRomanPSMT"/>
+          <w:color w:val="000000"/>
+          <w:sz w:val="28"/>
+          <w:szCs w:val="28"/>
+        </w:rPr>
+        <w:t xml:space="preserve">Использую как пример </w:t>
+      </w:r>
+      <w:r>
+        <w:rPr>
+          <w:rFonts w:ascii="TimesNewRomanPSMT" w:hAnsi="TimesNewRomanPSMT"/>
+          <w:b/>
+          <w:color w:val="000000"/>
+          <w:sz w:val="28"/>
+          <w:szCs w:val="28"/>
+          <w:lang w:val="en-US"/>
+        </w:rPr>
+        <w:t>factorial</w:t>
+      </w:r>
+      <w:r>
+        <w:rPr>
+          <w:rFonts w:ascii="TimesNewRomanPSMT" w:hAnsi="TimesNewRomanPSMT"/>
+          <w:b/>
+          <w:color w:val="000000"/>
+          <w:sz w:val="28"/>
+          <w:szCs w:val="28"/>
+        </w:rPr>
+        <w:t>.</w:t>
+      </w:r>
+      <w:r>
+        <w:rPr>
+          <w:rFonts w:ascii="TimesNewRomanPSMT" w:hAnsi="TimesNewRomanPSMT"/>
+          <w:b/>
+          <w:color w:val="000000"/>
+          <w:sz w:val="28"/>
+          <w:szCs w:val="28"/>
+          <w:lang w:val="en-US"/>
+        </w:rPr>
+        <w:t>bat</w:t>
+      </w:r>
+      <w:r>
+        <w:rPr>
+          <w:rFonts w:ascii="TimesNewRomanPSMT" w:hAnsi="TimesNewRomanPSMT"/>
+          <w:color w:val="000000"/>
+          <w:sz w:val="28"/>
+          <w:szCs w:val="28"/>
+        </w:rPr>
+        <w:t xml:space="preserve"> </w:t>
+      </w:r>
+      <w:r>
+        <w:rPr>
+          <w:rFonts w:ascii="TimesNewRomanPSMT" w:hAnsi="TimesNewRomanPSMT"/>
+          <w:color w:val="000000"/>
+          <w:sz w:val="28"/>
+          <w:szCs w:val="28"/>
+        </w:rPr>
+        <w:t xml:space="preserve">реализовать </w:t>
+      </w:r>
+      <w:r>
+        <w:rPr>
+          <w:rFonts w:ascii="TimesNewRomanPSMT" w:hAnsi="TimesNewRomanPSMT"/>
+          <w:color w:val="000000"/>
+          <w:sz w:val="28"/>
+          <w:szCs w:val="28"/>
+          <w:lang w:val="en-US"/>
+        </w:rPr>
+        <w:t>bat</w:t>
+      </w:r>
+      <w:r>
+        <w:rPr>
+          <w:rFonts w:ascii="TimesNewRomanPSMT" w:hAnsi="TimesNewRomanPSMT"/>
+          <w:color w:val="000000"/>
+          <w:sz w:val="28"/>
+          <w:szCs w:val="28"/>
+        </w:rPr>
+        <w:t xml:space="preserve"> </w:t>
+      </w:r>
+      <w:r>
+        <w:rPr>
+          <w:rFonts w:ascii="TimesNewRomanPSMT" w:hAnsi="TimesNewRomanPSMT"/>
+          <w:color w:val="000000"/>
+          <w:sz w:val="28"/>
+          <w:szCs w:val="28"/>
+        </w:rPr>
+        <w:t xml:space="preserve">файл для расчета </w:t>
+      </w:r>
+      <w:r>
+        <w:rPr>
+          <w:rFonts w:ascii="TimesNewRomanPSMT" w:hAnsi="TimesNewRomanPSMT"/>
+          <w:b/>
+          <w:color w:val="000000"/>
+          <w:sz w:val="28"/>
+          <w:szCs w:val="28"/>
+          <w:lang w:val="en-US"/>
+        </w:rPr>
+        <w:t>n</w:t>
+      </w:r>
+      <w:r>
+        <w:rPr>
+          <w:rFonts w:ascii="TimesNewRomanPSMT" w:hAnsi="TimesNewRomanPSMT"/>
+          <w:color w:val="000000"/>
+          <w:sz w:val="28"/>
+          <w:szCs w:val="28"/>
+        </w:rPr>
+        <w:t>-го</w:t>
+      </w:r>
+      <w:r>
+        <w:rPr>
+          <w:rFonts w:ascii="TimesNewRomanPSMT" w:hAnsi="TimesNewRomanPSMT"/>
+          <w:color w:val="000000"/>
+          <w:sz w:val="28"/>
+          <w:szCs w:val="28"/>
+        </w:rPr>
+        <w:t xml:space="preserve"> </w:t>
+      </w:r>
+      <w:r>
+        <w:rPr>
+          <w:rFonts w:ascii="TimesNewRomanPSMT" w:hAnsi="TimesNewRomanPSMT"/>
+          <w:color w:val="000000"/>
+          <w:sz w:val="28"/>
+          <w:szCs w:val="28"/>
+        </w:rPr>
+        <w:t>числа Фибоначчи,</w:t>
+      </w:r>
+      <w:r>
+        <w:rPr>
+          <w:rFonts w:ascii="TimesNewRomanPSMT" w:hAnsi="TimesNewRomanPSMT"/>
+          <w:color w:val="000000"/>
+          <w:sz w:val="28"/>
+          <w:szCs w:val="28"/>
+        </w:rPr>
+        <w:t xml:space="preserve"> </w:t>
+      </w:r>
+      <w:r>
+        <w:rPr>
+          <w:rFonts w:ascii="TimesNewRomanPSMT" w:hAnsi="TimesNewRomanPSMT"/>
+          <w:b/>
+          <w:color w:val="000000"/>
+          <w:sz w:val="28"/>
+          <w:szCs w:val="28"/>
+          <w:lang w:val="en-US"/>
+        </w:rPr>
+        <w:t>n</w:t>
+      </w:r>
+      <w:r>
+        <w:rPr>
+          <w:rFonts w:ascii="TimesNewRomanPSMT" w:hAnsi="TimesNewRomanPSMT"/>
+          <w:color w:val="000000"/>
+          <w:sz w:val="28"/>
+          <w:szCs w:val="28"/>
+        </w:rPr>
+        <w:t xml:space="preserve"> </w:t>
+      </w:r>
+      <w:r>
+        <w:rPr>
+          <w:rFonts w:ascii="TimesNewRomanPSMT" w:hAnsi="TimesNewRomanPSMT"/>
+          <w:color w:val="000000"/>
+          <w:sz w:val="28"/>
+          <w:szCs w:val="28"/>
+        </w:rPr>
+        <w:t>–</w:t>
+      </w:r>
+      <w:r>
+        <w:rPr>
+          <w:rFonts w:ascii="TimesNewRomanPSMT" w:hAnsi="TimesNewRomanPSMT"/>
+          <w:color w:val="000000"/>
+          <w:sz w:val="28"/>
+          <w:szCs w:val="28"/>
+        </w:rPr>
+        <w:t xml:space="preserve"> </w:t>
+      </w:r>
+      <w:r>
+        <w:rPr>
+          <w:rFonts w:ascii="TimesNewRomanPSMT" w:hAnsi="TimesNewRomanPSMT"/>
+          <w:color w:val="000000"/>
+          <w:sz w:val="28"/>
+          <w:szCs w:val="28"/>
+        </w:rPr>
+        <w:t>параметр запуска.</w:t>
+      </w:r>
+    </w:p>
+    <w:p>
+      <w:pPr>
+        <w:pStyle w:val="a5"/>
+        <w:numPr>
+          <w:ilvl w:val="1"/>
+          <w:numId w:val="1"/>
+        </w:numPr>
+        <w:autoSpaceDE/>
+        <w:autoSpaceDN/>
+        <w:spacing w:after="160" w:line="259" w:lineRule="auto"/>
+        <w:rPr>
+          <w:rFonts w:ascii="TimesNewRomanPSMT" w:hAnsi="TimesNewRomanPSMT"/>
+          <w:color w:val="000000"/>
+          <w:sz w:val="28"/>
+          <w:szCs w:val="28"/>
+        </w:rPr>
+      </w:pPr>
+      <w:r>
+        <w:rPr>
+          <w:rFonts w:ascii="TimesNewRomanPSMT" w:hAnsi="TimesNewRomanPSMT"/>
+          <w:color w:val="000000"/>
+          <w:sz w:val="28"/>
+          <w:szCs w:val="28"/>
+        </w:rPr>
+        <w:t xml:space="preserve">Реализовать </w:t>
+      </w:r>
+      <w:r>
+        <w:rPr>
+          <w:rFonts w:ascii="TimesNewRomanPSMT" w:hAnsi="TimesNewRomanPSMT"/>
+          <w:color w:val="000000"/>
+          <w:sz w:val="28"/>
+          <w:szCs w:val="28"/>
+          <w:lang w:val="en-US"/>
+        </w:rPr>
+        <w:t>bat</w:t>
+      </w:r>
+      <w:r>
+        <w:rPr>
+          <w:rFonts w:ascii="TimesNewRomanPSMT" w:hAnsi="TimesNewRomanPSMT"/>
+          <w:color w:val="000000"/>
+          <w:sz w:val="28"/>
+          <w:szCs w:val="28"/>
+        </w:rPr>
+        <w:t xml:space="preserve"> </w:t>
+      </w:r>
+      <w:r>
+        <w:rPr>
+          <w:rFonts w:ascii="TimesNewRomanPSMT" w:hAnsi="TimesNewRomanPSMT"/>
+          <w:color w:val="000000"/>
+          <w:sz w:val="28"/>
+          <w:szCs w:val="28"/>
+        </w:rPr>
+        <w:t xml:space="preserve">файл, </w:t>
+      </w:r>
+      <w:r>
+        <w:rPr>
+          <w:rFonts w:ascii="TimesNewRomanPSMT" w:hAnsi="TimesNewRomanPSMT"/>
+          <w:color w:val="000000"/>
+          <w:sz w:val="28"/>
+          <w:szCs w:val="28"/>
+        </w:rPr>
+        <w:t xml:space="preserve">записывающий имя файлов каталога в файл </w:t>
+      </w:r>
+      <w:proofErr w:type="spellStart"/>
+      <w:r>
+        <w:rPr>
+          <w:rFonts w:ascii="TimesNewRomanPSMT" w:hAnsi="TimesNewRomanPSMT"/>
+          <w:b/>
+          <w:color w:val="000000"/>
+          <w:sz w:val="28"/>
+          <w:szCs w:val="28"/>
+          <w:lang w:val="en-US"/>
+        </w:rPr>
+        <w:t>dir</w:t>
+      </w:r>
+      <w:proofErr w:type="spellEnd"/>
+      <w:r>
+        <w:rPr>
+          <w:rFonts w:ascii="TimesNewRomanPSMT" w:hAnsi="TimesNewRomanPSMT"/>
+          <w:b/>
+          <w:color w:val="000000"/>
+          <w:sz w:val="28"/>
+          <w:szCs w:val="28"/>
+        </w:rPr>
+        <w:t>.</w:t>
+      </w:r>
+      <w:r>
+        <w:rPr>
+          <w:rFonts w:ascii="TimesNewRomanPSMT" w:hAnsi="TimesNewRomanPSMT"/>
+          <w:b/>
+          <w:color w:val="000000"/>
+          <w:sz w:val="28"/>
+          <w:szCs w:val="28"/>
+          <w:lang w:val="en-US"/>
+        </w:rPr>
+        <w:t>txt</w:t>
+      </w:r>
+      <w:r>
+        <w:rPr>
+          <w:rFonts w:ascii="TimesNewRomanPSMT" w:hAnsi="TimesNewRomanPSMT"/>
+          <w:color w:val="000000"/>
+          <w:sz w:val="28"/>
+          <w:szCs w:val="28"/>
+        </w:rPr>
+        <w:t xml:space="preserve">, затем вызывающего </w:t>
+      </w:r>
+      <w:r>
+        <w:rPr>
+          <w:rFonts w:ascii="TimesNewRomanPSMT" w:hAnsi="TimesNewRomanPSMT"/>
+          <w:color w:val="000000"/>
+          <w:sz w:val="28"/>
+          <w:szCs w:val="28"/>
+          <w:lang w:val="en-US"/>
+        </w:rPr>
+        <w:t>notepad</w:t>
+      </w:r>
+      <w:r>
+        <w:rPr>
+          <w:rFonts w:ascii="TimesNewRomanPSMT" w:hAnsi="TimesNewRomanPSMT"/>
+          <w:color w:val="000000"/>
+          <w:sz w:val="28"/>
+          <w:szCs w:val="28"/>
+        </w:rPr>
+        <w:t xml:space="preserve"> </w:t>
+      </w:r>
+      <w:r>
+        <w:rPr>
+          <w:rFonts w:ascii="TimesNewRomanPSMT" w:hAnsi="TimesNewRomanPSMT"/>
+          <w:color w:val="000000"/>
+          <w:sz w:val="28"/>
+          <w:szCs w:val="28"/>
+        </w:rPr>
+        <w:t xml:space="preserve">для редактирования этого файла, после завершения редактирования файла создать отсортированную копию файла – </w:t>
+      </w:r>
+      <w:r>
+        <w:rPr>
+          <w:rFonts w:ascii="TimesNewRomanPSMT" w:hAnsi="TimesNewRomanPSMT"/>
+          <w:b/>
+          <w:color w:val="000000"/>
+          <w:sz w:val="28"/>
+          <w:szCs w:val="28"/>
+          <w:lang w:val="en-US"/>
+        </w:rPr>
+        <w:t>sort</w:t>
+      </w:r>
+      <w:r>
+        <w:rPr>
+          <w:rFonts w:ascii="TimesNewRomanPSMT" w:hAnsi="TimesNewRomanPSMT"/>
+          <w:b/>
+          <w:color w:val="000000"/>
+          <w:sz w:val="28"/>
+          <w:szCs w:val="28"/>
+        </w:rPr>
+        <w:t>_</w:t>
+      </w:r>
+      <w:proofErr w:type="spellStart"/>
+      <w:r>
+        <w:rPr>
+          <w:rFonts w:ascii="TimesNewRomanPSMT" w:hAnsi="TimesNewRomanPSMT"/>
+          <w:b/>
+          <w:color w:val="000000"/>
+          <w:sz w:val="28"/>
+          <w:szCs w:val="28"/>
+          <w:lang w:val="en-US"/>
+        </w:rPr>
+        <w:t>dir</w:t>
+      </w:r>
+      <w:proofErr w:type="spellEnd"/>
+      <w:r>
+        <w:rPr>
+          <w:rFonts w:ascii="TimesNewRomanPSMT" w:hAnsi="TimesNewRomanPSMT"/>
+          <w:b/>
+          <w:color w:val="000000"/>
+          <w:sz w:val="28"/>
+          <w:szCs w:val="28"/>
+        </w:rPr>
+        <w:t>.</w:t>
+      </w:r>
+      <w:r>
+        <w:rPr>
+          <w:rFonts w:ascii="TimesNewRomanPSMT" w:hAnsi="TimesNewRomanPSMT"/>
+          <w:b/>
+          <w:color w:val="000000"/>
+          <w:sz w:val="28"/>
+          <w:szCs w:val="28"/>
+          <w:lang w:val="en-US"/>
+        </w:rPr>
+        <w:t>txt</w:t>
+      </w:r>
+      <w:r>
+        <w:rPr>
+          <w:rFonts w:ascii="TimesNewRomanPSMT" w:hAnsi="TimesNewRomanPSMT"/>
+          <w:color w:val="000000"/>
+          <w:sz w:val="28"/>
+          <w:szCs w:val="28"/>
+        </w:rPr>
+        <w:t>.</w:t>
+      </w:r>
+    </w:p>
+    <w:p>
+      <w:pPr>
+        <w:pStyle w:val="a5"/>
+        <w:numPr>
+          <w:ilvl w:val="1"/>
+          <w:numId w:val="1"/>
+        </w:numPr>
+        <w:autoSpaceDE/>
+        <w:autoSpaceDN/>
+        <w:spacing w:after="160" w:line="259" w:lineRule="auto"/>
+        <w:rPr>
+          <w:rFonts w:ascii="TimesNewRomanPSMT" w:hAnsi="TimesNewRomanPSMT"/>
+          <w:color w:val="000000"/>
+          <w:sz w:val="28"/>
+          <w:szCs w:val="28"/>
+        </w:rPr>
+      </w:pPr>
+      <w:r>
+        <w:rPr>
+          <w:rFonts w:ascii="TimesNewRomanPSMT" w:hAnsi="TimesNewRomanPSMT"/>
+          <w:color w:val="000000"/>
+          <w:sz w:val="28"/>
+          <w:szCs w:val="28"/>
+        </w:rPr>
+        <w:t xml:space="preserve">Реализовать </w:t>
+      </w:r>
+      <w:r>
+        <w:rPr>
+          <w:rFonts w:ascii="TimesNewRomanPSMT" w:hAnsi="TimesNewRomanPSMT"/>
+          <w:color w:val="000000"/>
+          <w:sz w:val="28"/>
+          <w:szCs w:val="28"/>
+          <w:lang w:val="en-US"/>
+        </w:rPr>
+        <w:t>bat</w:t>
+      </w:r>
+      <w:r>
+        <w:rPr>
+          <w:rFonts w:ascii="TimesNewRomanPSMT" w:hAnsi="TimesNewRomanPSMT"/>
+          <w:color w:val="000000"/>
+          <w:sz w:val="28"/>
+          <w:szCs w:val="28"/>
+        </w:rPr>
+        <w:t xml:space="preserve"> файл, перемещающий файлы текущего каталога в папки </w:t>
+      </w:r>
+      <w:r>
+        <w:rPr>
+          <w:rFonts w:ascii="TimesNewRomanPSMT" w:hAnsi="TimesNewRomanPSMT"/>
+          <w:b/>
+          <w:color w:val="000000"/>
+          <w:sz w:val="28"/>
+          <w:szCs w:val="28"/>
+          <w:lang w:val="en-US"/>
+        </w:rPr>
+        <w:t>txt</w:t>
+      </w:r>
+      <w:r>
+        <w:rPr>
+          <w:rFonts w:ascii="TimesNewRomanPSMT" w:hAnsi="TimesNewRomanPSMT"/>
+          <w:color w:val="000000"/>
+          <w:sz w:val="28"/>
+          <w:szCs w:val="28"/>
+        </w:rPr>
+        <w:t xml:space="preserve">, </w:t>
+      </w:r>
+      <w:proofErr w:type="spellStart"/>
+      <w:r>
+        <w:rPr>
+          <w:rFonts w:ascii="TimesNewRomanPSMT" w:hAnsi="TimesNewRomanPSMT"/>
+          <w:b/>
+          <w:color w:val="000000"/>
+          <w:sz w:val="28"/>
+          <w:szCs w:val="28"/>
+          <w:lang w:val="en-US"/>
+        </w:rPr>
+        <w:t>png</w:t>
+      </w:r>
+      <w:proofErr w:type="spellEnd"/>
+      <w:r>
+        <w:rPr>
+          <w:rFonts w:ascii="TimesNewRomanPSMT" w:hAnsi="TimesNewRomanPSMT"/>
+          <w:color w:val="000000"/>
+          <w:sz w:val="28"/>
+          <w:szCs w:val="28"/>
+        </w:rPr>
+        <w:t xml:space="preserve">, </w:t>
+      </w:r>
+      <w:r>
+        <w:rPr>
+          <w:rFonts w:ascii="TimesNewRomanPSMT" w:hAnsi="TimesNewRomanPSMT"/>
+          <w:b/>
+          <w:color w:val="000000"/>
+          <w:sz w:val="28"/>
+          <w:szCs w:val="28"/>
+          <w:lang w:val="en-US"/>
+        </w:rPr>
+        <w:t>doc</w:t>
+      </w:r>
+      <w:r>
+        <w:rPr>
+          <w:rFonts w:ascii="TimesNewRomanPSMT" w:hAnsi="TimesNewRomanPSMT"/>
+          <w:color w:val="000000"/>
+          <w:sz w:val="28"/>
+          <w:szCs w:val="28"/>
+        </w:rPr>
+        <w:t xml:space="preserve"> по типам фалов. Использовать функцию. При перемещении вести лог в файл </w:t>
+      </w:r>
+      <w:r>
+        <w:rPr>
+          <w:rFonts w:ascii="TimesNewRomanPSMT" w:hAnsi="TimesNewRomanPSMT"/>
+          <w:color w:val="000000"/>
+          <w:sz w:val="28"/>
+          <w:szCs w:val="28"/>
+          <w:lang w:val="en-US"/>
+        </w:rPr>
+        <w:t>log</w:t>
+      </w:r>
+      <w:r>
+        <w:rPr>
+          <w:rFonts w:ascii="TimesNewRomanPSMT" w:hAnsi="TimesNewRomanPSMT"/>
+          <w:color w:val="000000"/>
+          <w:sz w:val="28"/>
+          <w:szCs w:val="28"/>
+        </w:rPr>
+        <w:t>.</w:t>
+      </w:r>
+      <w:r>
+        <w:rPr>
+          <w:rFonts w:ascii="TimesNewRomanPSMT" w:hAnsi="TimesNewRomanPSMT"/>
+          <w:color w:val="000000"/>
+          <w:sz w:val="28"/>
+          <w:szCs w:val="28"/>
+          <w:lang w:val="en-US"/>
+        </w:rPr>
+        <w:t>log</w:t>
+      </w:r>
+      <w:r>
+        <w:rPr>
+          <w:rFonts w:ascii="TimesNewRomanPSMT" w:hAnsi="TimesNewRomanPSMT"/>
+          <w:color w:val="000000"/>
+          <w:sz w:val="28"/>
+          <w:szCs w:val="28"/>
+        </w:rPr>
+        <w:t xml:space="preserve"> вида время – файл - папка.</w:t>
+      </w:r>
       <w:bookmarkStart w:id="0" w:name="_GoBack"/>
       <w:bookmarkEnd w:id="0"/>
-      <w:r>
-        <w:rPr>
-          <w:rFonts w:ascii="TimesNewRomanPSMT" w:hAnsi="TimesNewRomanPSMT"/>
-          <w:color w:val="000000"/>
-          <w:sz w:val="28"/>
-          <w:szCs w:val="28"/>
-        </w:rPr>
-        <w:t xml:space="preserve"> </w:t>
-      </w:r>
-      <w:r>
-        <w:rPr>
-          <w:rFonts w:ascii="TimesNewRomanPSMT" w:hAnsi="TimesNewRomanPSMT"/>
-          <w:color w:val="000000"/>
-          <w:sz w:val="28"/>
-          <w:szCs w:val="28"/>
-        </w:rPr>
-        <w:t>сценариями пакетных</w:t>
-      </w:r>
-      <w:r>
-        <w:rPr>
-          <w:rFonts w:ascii="TimesNewRomanPSMT" w:hAnsi="TimesNewRomanPSMT"/>
-          <w:color w:val="000000"/>
-          <w:sz w:val="28"/>
-          <w:szCs w:val="28"/>
-        </w:rPr>
-        <w:t xml:space="preserve"> </w:t>
-      </w:r>
-      <w:r>
-        <w:rPr>
-          <w:rFonts w:ascii="TimesNewRomanPSMT" w:hAnsi="TimesNewRomanPSMT"/>
-          <w:color w:val="000000"/>
-          <w:sz w:val="28"/>
-          <w:szCs w:val="28"/>
-        </w:rPr>
-        <w:t>файлов</w:t>
-      </w:r>
+    </w:p>
+    <w:p>
+      <w:pPr>
+        <w:pStyle w:val="a5"/>
+        <w:autoSpaceDE/>
+        <w:autoSpaceDN/>
+        <w:spacing w:after="160" w:line="259" w:lineRule="auto"/>
+        <w:rPr>
+          <w:rFonts w:ascii="TimesNewRomanPSMT" w:hAnsi="TimesNewRomanPSMT"/>
+          <w:color w:val="000000"/>
+          <w:sz w:val="28"/>
+          <w:szCs w:val="28"/>
+        </w:rPr>
+      </w:pPr>
+    </w:p>
+    <w:p>
+      <w:pPr>
+        <w:autoSpaceDE/>
+        <w:autoSpaceDN/>
+        <w:spacing w:after="160" w:line="259" w:lineRule="auto"/>
+        <w:rPr>
+          <w:rFonts w:ascii="TimesNewRomanPSMT" w:hAnsi="TimesNewRomanPSMT"/>
+          <w:color w:val="000000"/>
+          <w:sz w:val="28"/>
+          <w:szCs w:val="28"/>
+        </w:rPr>
+      </w:pPr>
     </w:p>
     <w:sectPr>
       <w:pgSz w:w="11906" w:h="16838"/>
@@ -3017,7 +5044,7 @@
   <a:extraClrSchemeLst/>
   <a:extLst>
     <a:ext uri="{05A4C25C-085E-4340-85A3-A5531E510DB2}">
-      <thm15:themeFamily xmlns="" xmlns:thm15="http://schemas.microsoft.com/office/thememl/2012/main" name="Office Theme" id="{62F939B6-93AF-4DB8-9C6B-D6C7DFDC589F}" vid="{4A3C46E8-61CC-4603-A589-7422A47A8E4A}"/>
+      <thm15:themeFamily xmlns:thm15="http://schemas.microsoft.com/office/thememl/2012/main" xmlns="" name="Office Theme" id="{62F939B6-93AF-4DB8-9C6B-D6C7DFDC589F}" vid="{4A3C46E8-61CC-4603-A589-7422A47A8E4A}"/>
     </a:ext>
   </a:extLst>
 </a:theme>

</xml_diff>